<commit_message>
Section A syllabus corrected
</commit_message>
<xml_diff>
--- a/SecASpring17.docx
+++ b/SecASpring17.docx
@@ -77,7 +77,7 @@
         <w:t xml:space="preserve"> </w:t>
       </w:r>
       <w:r>
-        <w:t xml:space="preserve">Wed,</w:t>
+        <w:t xml:space="preserve">Thu,</w:t>
       </w:r>
       <w:r>
         <w:t xml:space="preserve"> </w:t>
@@ -89,7 +89,7 @@
         <w:t xml:space="preserve"> </w:t>
       </w:r>
       <w:r>
-        <w:t xml:space="preserve">18,</w:t>
+        <w:t xml:space="preserve">19,</w:t>
       </w:r>
       <w:r>
         <w:t xml:space="preserve"> </w:t>
@@ -101,7 +101,7 @@
         <w:t xml:space="preserve"> </w:t>
       </w:r>
       <w:r>
-        <w:t xml:space="preserve">6:38:48</w:t>
+        <w:t xml:space="preserve">1:04:34</w:t>
       </w:r>
       <w:r>
         <w:t xml:space="preserve"> </w:t>
@@ -159,7 +159,7 @@
         <w:br w:type="textWrapping"/>
       </w:r>
       <w:r>
-        <w:t xml:space="preserve">Office Hour: Thursdays 11AM - noon</w:t>
+        <w:t xml:space="preserve">Office Hours: Thursdays noon - 2 PM &amp; by appointment</w:t>
       </w:r>
       <w:r>
         <w:br w:type="textWrapping"/>
@@ -581,7 +581,7 @@
         <w:pStyle w:val="FirstParagraph"/>
       </w:pPr>
       <w:r>
-        <w:t xml:space="preserve">Jodi Schneider is an assistant professor at the School of Information Sciences. She studies scholarly communication and social media through the lens of arguments, evidence, and persuasion. She is developing Linked Data (ontologies, metadata, Semantic Web) approaches to manage scientific evidence. Jodi holds degrees in informatics (Ph.D., National University of Ireland, Galway), library &amp; information science (M.S. UIUC), mathematics (M.A. UT-Austin), and liberal arts (B.A., Great Books, St. John's College). She worked in academic libraries and bookstores for 6 years. She has also held research positions across the U.S. as well as in Ireland, England, France, and Chile.</w:t>
+        <w:t xml:space="preserve">Jodi Schneider is an assistant professor at the School of Information Sciences. She studies scholarly communication and social media through the lens of arguments, evidence, and persuasion. She is developing Linked Data (ontologies, metadata, Semantic Web) approaches to manage scientific evidence. Jodi holds degrees in informatics (Ph.D., National University of Ireland, Galway), library &amp; information science (M.S. UIUC), mathematics (M.A. UT-Austin), and liberal arts (B.A., Great Books, St. John's College). She has worked as an actuarial analyst for a Fortune 500 insuance company, as the gift buyer for a small independent bookstore, and in college and university libraries. She has also held research positions across the U.S. as well as in Ireland, England, France, and Chile.</w:t>
       </w:r>
     </w:p>
     <w:p>
@@ -629,7 +629,38 @@
         <w:pStyle w:val="FirstParagraph"/>
       </w:pPr>
       <w:r>
-        <w:t xml:space="preserve">The campus-wide Writers Workshop provides free consultations. For more</w:t>
+        <w:t xml:space="preserve">The iSchool has a Writing Resources Moodle site</w:t>
+      </w:r>
+      <w:r>
+        <w:t xml:space="preserve"> </w:t>
+      </w:r>
+      <w:hyperlink r:id="rId30">
+        <w:r>
+          <w:rPr>
+            <w:rStyle w:val="Hyperlink"/>
+          </w:rPr>
+          <w:t xml:space="preserve">https://courses.ischool.illinois.edu/course/view.php?id=1705</w:t>
+        </w:r>
+      </w:hyperlink>
+      <w:r>
+        <w:t xml:space="preserve"> </w:t>
+      </w:r>
+      <w:r>
+        <w:t xml:space="preserve">and</w:t>
+      </w:r>
+      <w:r>
+        <w:t xml:space="preserve"> </w:t>
+      </w:r>
+      <w:r>
+        <w:t xml:space="preserve">iSchool writing coaches also offer free consultations. We highly recommend this!</w:t>
+      </w:r>
+    </w:p>
+    <w:p>
+      <w:pPr>
+        <w:pStyle w:val="BodyText"/>
+      </w:pPr>
+      <w:r>
+        <w:t xml:space="preserve">The campus-wide Writers Workshop also provides free consultations. For more</w:t>
       </w:r>
       <w:r>
         <w:t xml:space="preserve"> </w:t>
@@ -640,7 +671,7 @@
       <w:r>
         <w:t xml:space="preserve"> </w:t>
       </w:r>
-      <w:hyperlink r:id="rId30">
+      <w:hyperlink r:id="rId31">
         <w:r>
           <w:rPr>
             <w:rStyle w:val="Hyperlink"/>
@@ -648,41 +679,6 @@
           <w:t xml:space="preserve">http://www.cws.illinois.edu/workshop/</w:t>
         </w:r>
       </w:hyperlink>
-      <w:r>
-        <w:t xml:space="preserve"> </w:t>
-      </w:r>
-      <w:r>
-        <w:t xml:space="preserve">The iSchool</w:t>
-      </w:r>
-      <w:r>
-        <w:t xml:space="preserve"> </w:t>
-      </w:r>
-      <w:r>
-        <w:t xml:space="preserve">has a Writing Resources Moodle site</w:t>
-      </w:r>
-      <w:r>
-        <w:t xml:space="preserve"> </w:t>
-      </w:r>
-      <w:hyperlink r:id="rId31">
-        <w:r>
-          <w:rPr>
-            <w:rStyle w:val="Hyperlink"/>
-          </w:rPr>
-          <w:t xml:space="preserve">https://courses.ischool.illinois.edu/course/view.php?id=1705</w:t>
-        </w:r>
-      </w:hyperlink>
-      <w:r>
-        <w:t xml:space="preserve"> </w:t>
-      </w:r>
-      <w:r>
-        <w:t xml:space="preserve">and</w:t>
-      </w:r>
-      <w:r>
-        <w:t xml:space="preserve"> </w:t>
-      </w:r>
-      <w:r>
-        <w:t xml:space="preserve">iSchool writing coaches also offer free consultations.</w:t>
-      </w:r>
     </w:p>
     <w:p>
       <w:pPr>
@@ -1076,7 +1072,7 @@
         <w:t xml:space="preserve"> </w:t>
       </w:r>
       <w:r>
-        <w:t xml:space="preserve">emergencies, as soon as practicable).</w:t>
+        <w:t xml:space="preserve">emergencies, as soon as practicable). Completed, graded assignments may be repeated for an improved grade with no penalty other than 4.5/5 being the highest possible grade for repeated assignments. Further arrangements for makeup work will be made as needed.</w:t>
       </w:r>
     </w:p>
     <w:p>
@@ -1099,7 +1095,7 @@
         </w:numPr>
       </w:pPr>
       <w:r>
-        <w:t xml:space="preserve">Ten graded assignments: 5 points each.</w:t>
+        <w:t xml:space="preserve">Eleven graded assignments (due 1 hour before class meeting in the week they are due): 5 points each (55 points total).</w:t>
       </w:r>
     </w:p>
     <w:p>
@@ -1111,7 +1107,7 @@
         </w:numPr>
       </w:pPr>
       <w:r>
-        <w:t xml:space="preserve">Ten ungraded exercises: 2 points each for completion.</w:t>
+        <w:t xml:space="preserve">Eleven ungraded exercises (due 25 hours before class meeting in the week they are due): 2 points each for completion (22 points total).</w:t>
       </w:r>
     </w:p>
     <w:p>
@@ -1123,7 +1119,7 @@
         </w:numPr>
       </w:pPr>
       <w:r>
-        <w:t xml:space="preserve">Five reading responses: 5 points each.</w:t>
+        <w:t xml:space="preserve">Four reading responses: 5 points each (20 points total).</w:t>
       </w:r>
     </w:p>
     <w:p>
@@ -1135,7 +1131,7 @@
         </w:numPr>
       </w:pPr>
       <w:r>
-        <w:t xml:space="preserve">Attendance and participation in class and on forums: 5 points.</w:t>
+        <w:t xml:space="preserve">Attendance and participation in class and on forums: 3 points.</w:t>
       </w:r>
     </w:p>
     <w:p>
@@ -1239,7 +1235,7 @@
         <w:pStyle w:val="BodyText"/>
       </w:pPr>
       <w:r>
-        <w:t xml:space="preserve">Up to twenty five points are available for five critical questions</w:t>
+        <w:t xml:space="preserve">Up to twenty points are available for four critical questions</w:t>
       </w:r>
       <w:r>
         <w:t xml:space="preserve"> </w:t>
@@ -1391,17 +1387,17 @@
         <w:t xml:space="preserve">Graded Assignment 1</w:t>
       </w:r>
       <w:r>
-        <w:t xml:space="preserve">, SVG diagram assignment</w:t>
+        <w:t xml:space="preserve">, SVG diagram exercise</w:t>
       </w:r>
     </w:p>
     <w:p>
       <w:pPr>
         <w:pStyle w:val="Heading3"/>
       </w:pPr>
-      <w:bookmarkStart w:id="45" w:name="week-3-january-30-propositional-logic"/>
+      <w:bookmarkStart w:id="45" w:name="week-3-pres3date-propositional-logic"/>
       <w:bookmarkEnd w:id="45"/>
       <w:r>
-        <w:t xml:space="preserve">Week 3: January 30: Propositional Logic</w:t>
+        <w:t xml:space="preserve">Week 3: PRES3DATE: Propositional Logic</w:t>
       </w:r>
     </w:p>
     <w:p>
@@ -1521,10 +1517,10 @@
       <w:pPr>
         <w:pStyle w:val="Heading3"/>
       </w:pPr>
-      <w:bookmarkStart w:id="47" w:name="week-5-february-09-predicate-logic"/>
+      <w:bookmarkStart w:id="47" w:name="week-5-february-16-predicate-logic"/>
       <w:bookmarkEnd w:id="47"/>
       <w:r>
-        <w:t xml:space="preserve">Week 5: February 09: Predicate Logic</w:t>
+        <w:t xml:space="preserve">Week 5: February 16: Predicate Logic</w:t>
       </w:r>
     </w:p>
     <w:p>
@@ -1594,10 +1590,10 @@
       <w:pPr>
         <w:pStyle w:val="Heading3"/>
       </w:pPr>
-      <w:bookmarkStart w:id="48" w:name="week-6-february-16-sets-relations-and-functions"/>
+      <w:bookmarkStart w:id="48" w:name="week-6-february-23-sets-relations-and-functions"/>
       <w:bookmarkEnd w:id="48"/>
       <w:r>
-        <w:t xml:space="preserve">Week 6: February 16: Sets, relations, and functions</w:t>
+        <w:t xml:space="preserve">Week 6: February 23: Sets, relations, and functions</w:t>
       </w:r>
     </w:p>
     <w:p>
@@ -1644,10 +1640,10 @@
       <w:pPr>
         <w:pStyle w:val="Heading3"/>
       </w:pPr>
-      <w:bookmarkStart w:id="49" w:name="week-7-february-23-uml-and-relational-modeling"/>
+      <w:bookmarkStart w:id="49" w:name="week-7-march-02-uml-and-relational-modeling"/>
       <w:bookmarkEnd w:id="49"/>
       <w:r>
-        <w:t xml:space="preserve">Week 7: February 23: UML and relational modeling</w:t>
+        <w:t xml:space="preserve">Week 7: March 02: UML and relational modeling</w:t>
       </w:r>
     </w:p>
     <w:p>
@@ -1684,6 +1680,29 @@
         <w:rPr>
           <w:b/>
         </w:rPr>
+        <w:t xml:space="preserve">Graded Assignment 4</w:t>
+      </w:r>
+      <w:r>
+        <w:t xml:space="preserve">, Set theory assignment</w:t>
+      </w:r>
+    </w:p>
+    <w:p>
+      <w:pPr>
+        <w:pStyle w:val="BodyText"/>
+      </w:pPr>
+      <w:r>
+        <w:rPr>
+          <w:b/>
+        </w:rPr>
+        <w:t xml:space="preserve">Due:</w:t>
+      </w:r>
+      <w:r>
+        <w:t xml:space="preserve"> </w:t>
+      </w:r>
+      <w:r>
+        <w:rPr>
+          <w:b/>
+        </w:rPr>
         <w:t xml:space="preserve">Ungraded Exercise 5</w:t>
       </w:r>
       <w:r>
@@ -1692,6 +1711,33 @@
     </w:p>
     <w:p>
       <w:pPr>
+        <w:pStyle w:val="Heading3"/>
+      </w:pPr>
+      <w:bookmarkStart w:id="50" w:name="week-8-march-09-normal-forms-and-normalization"/>
+      <w:bookmarkEnd w:id="50"/>
+      <w:r>
+        <w:t xml:space="preserve">Week 8: March 09: Normal forms and normalization</w:t>
+      </w:r>
+    </w:p>
+    <w:p>
+      <w:pPr>
+        <w:pStyle w:val="FirstParagraph"/>
+      </w:pPr>
+      <w:r>
+        <w:rPr>
+          <w:b/>
+        </w:rPr>
+        <w:t xml:space="preserve">Required Readings:</w:t>
+      </w:r>
+      <w:r>
+        <w:t xml:space="preserve"> </w:t>
+      </w:r>
+      <w:r>
+        <w:t xml:space="preserve">Kent 1983</w:t>
+      </w:r>
+    </w:p>
+    <w:p>
+      <w:pPr>
         <w:pStyle w:val="BodyText"/>
       </w:pPr>
       <w:r>
@@ -1707,20 +1753,43 @@
         <w:rPr>
           <w:b/>
         </w:rPr>
-        <w:t xml:space="preserve">Graded Assignment 4</w:t>
-      </w:r>
-      <w:r>
-        <w:t xml:space="preserve">, Set theory assignment</w:t>
+        <w:t xml:space="preserve">Graded Assignment 5</w:t>
+      </w:r>
+      <w:r>
+        <w:t xml:space="preserve">, UML class diagram assignment</w:t>
+      </w:r>
+    </w:p>
+    <w:p>
+      <w:pPr>
+        <w:pStyle w:val="BodyText"/>
+      </w:pPr>
+      <w:r>
+        <w:rPr>
+          <w:b/>
+        </w:rPr>
+        <w:t xml:space="preserve">Due:</w:t>
+      </w:r>
+      <w:r>
+        <w:t xml:space="preserve"> </w:t>
+      </w:r>
+      <w:r>
+        <w:rPr>
+          <w:b/>
+        </w:rPr>
+        <w:t xml:space="preserve">Ungraded Exercise 6</w:t>
+      </w:r>
+      <w:r>
+        <w:t xml:space="preserve">, Relational modeling exercise</w:t>
       </w:r>
     </w:p>
     <w:p>
       <w:pPr>
         <w:pStyle w:val="Heading3"/>
       </w:pPr>
-      <w:bookmarkStart w:id="50" w:name="week-8-march-02-normal-forms-and-normalization"/>
-      <w:bookmarkEnd w:id="50"/>
-      <w:r>
-        <w:t xml:space="preserve">Week 8: March 02: Normal forms and normalization</w:t>
+      <w:bookmarkStart w:id="51" w:name="week-9-march-16-syntax-and-grammar"/>
+      <w:bookmarkEnd w:id="51"/>
+      <w:r>
+        <w:t xml:space="preserve">Week 9: March 16: Syntax and Grammar</w:t>
       </w:r>
     </w:p>
     <w:p>
@@ -1737,7 +1806,7 @@
         <w:t xml:space="preserve"> </w:t>
       </w:r>
       <w:r>
-        <w:t xml:space="preserve">Kent 1983</w:t>
+        <w:t xml:space="preserve">Rosen 1988</w:t>
       </w:r>
     </w:p>
     <w:p>
@@ -1757,10 +1826,10 @@
         <w:rPr>
           <w:b/>
         </w:rPr>
-        <w:t xml:space="preserve">Ungraded Exercise 6</w:t>
-      </w:r>
-      <w:r>
-        <w:t xml:space="preserve">, Relational modeling exercise</w:t>
+        <w:t xml:space="preserve">Graded Assignment 6</w:t>
+      </w:r>
+      <w:r>
+        <w:t xml:space="preserve">, Relational modeling assignment</w:t>
       </w:r>
     </w:p>
     <w:p>
@@ -1780,20 +1849,30 @@
         <w:rPr>
           <w:b/>
         </w:rPr>
-        <w:t xml:space="preserve">Graded Assignment 5</w:t>
-      </w:r>
-      <w:r>
-        <w:t xml:space="preserve">, UML class diagram assignment</w:t>
+        <w:t xml:space="preserve">Ungraded Exercise 7</w:t>
+      </w:r>
+      <w:r>
+        <w:t xml:space="preserve">, Formal grammar exercise</w:t>
       </w:r>
     </w:p>
     <w:p>
       <w:pPr>
         <w:pStyle w:val="Heading3"/>
       </w:pPr>
-      <w:bookmarkStart w:id="51" w:name="week-9-march-09-syntax-and-grammar"/>
-      <w:bookmarkEnd w:id="51"/>
-      <w:r>
-        <w:t xml:space="preserve">Week 9: March 09: Syntax and Grammar</w:t>
+      <w:bookmarkStart w:id="52" w:name="week-10-spring-break-march-23"/>
+      <w:bookmarkEnd w:id="52"/>
+      <w:r>
+        <w:t xml:space="preserve">Week 10: Spring Break: March 23:</w:t>
+      </w:r>
+    </w:p>
+    <w:p>
+      <w:pPr>
+        <w:pStyle w:val="Heading3"/>
+      </w:pPr>
+      <w:bookmarkStart w:id="53" w:name="week-11-march-30-semantics-and-interpretation"/>
+      <w:bookmarkEnd w:id="53"/>
+      <w:r>
+        <w:t xml:space="preserve">Week 11: March 30: Semantics and Interpretation</w:t>
       </w:r>
     </w:p>
     <w:p>
@@ -1810,7 +1889,7 @@
         <w:t xml:space="preserve"> </w:t>
       </w:r>
       <w:r>
-        <w:t xml:space="preserve">Rosen 1988</w:t>
+        <w:t xml:space="preserve">Bach 1989</w:t>
       </w:r>
     </w:p>
     <w:p>
@@ -1830,10 +1909,10 @@
         <w:rPr>
           <w:b/>
         </w:rPr>
-        <w:t xml:space="preserve">Graded Assignment 6</w:t>
-      </w:r>
-      <w:r>
-        <w:t xml:space="preserve">, Relational modeling assignment</w:t>
+        <w:t xml:space="preserve">Ungraded Exercise 8</w:t>
+      </w:r>
+      <w:r>
+        <w:t xml:space="preserve">, Formal semantics exercise</w:t>
       </w:r>
     </w:p>
     <w:p>
@@ -1853,30 +1932,93 @@
         <w:rPr>
           <w:b/>
         </w:rPr>
-        <w:t xml:space="preserve">Ungraded Exercise 7</w:t>
-      </w:r>
-      <w:r>
-        <w:t xml:space="preserve">, Formal grammar exercise</w:t>
+        <w:t xml:space="preserve">Graded Assignment 7</w:t>
+      </w:r>
+      <w:r>
+        <w:t xml:space="preserve">, Formal grammar assignment</w:t>
       </w:r>
     </w:p>
     <w:p>
       <w:pPr>
         <w:pStyle w:val="Heading3"/>
       </w:pPr>
-      <w:bookmarkStart w:id="52" w:name="week-10-spring-break-march-16"/>
-      <w:bookmarkEnd w:id="52"/>
-      <w:r>
-        <w:t xml:space="preserve">Week 10: Spring Break: March 16:</w:t>
+      <w:bookmarkStart w:id="54" w:name="week-12-april-06-the-rdf-model-and-language"/>
+      <w:bookmarkEnd w:id="54"/>
+      <w:r>
+        <w:t xml:space="preserve">Week 12: April 06: The RDF model and language</w:t>
+      </w:r>
+    </w:p>
+    <w:p>
+      <w:pPr>
+        <w:pStyle w:val="FirstParagraph"/>
+      </w:pPr>
+      <w:r>
+        <w:rPr>
+          <w:b/>
+        </w:rPr>
+        <w:t xml:space="preserve">Required Readings:</w:t>
+      </w:r>
+      <w:r>
+        <w:t xml:space="preserve"> </w:t>
+      </w:r>
+      <w:r>
+        <w:t xml:space="preserve">Manola et al. 2014</w:t>
+      </w:r>
+    </w:p>
+    <w:p>
+      <w:pPr>
+        <w:pStyle w:val="BodyText"/>
+      </w:pPr>
+      <w:r>
+        <w:rPr>
+          <w:b/>
+        </w:rPr>
+        <w:t xml:space="preserve">Due:</w:t>
+      </w:r>
+      <w:r>
+        <w:t xml:space="preserve"> </w:t>
+      </w:r>
+      <w:r>
+        <w:rPr>
+          <w:b/>
+        </w:rPr>
+        <w:t xml:space="preserve">Graded Assignment 8</w:t>
+      </w:r>
+      <w:r>
+        <w:t xml:space="preserve">, Formal semantics assignment</w:t>
+      </w:r>
+    </w:p>
+    <w:p>
+      <w:pPr>
+        <w:pStyle w:val="BodyText"/>
+      </w:pPr>
+      <w:r>
+        <w:rPr>
+          <w:b/>
+        </w:rPr>
+        <w:t xml:space="preserve">Due:</w:t>
+      </w:r>
+      <w:r>
+        <w:t xml:space="preserve"> </w:t>
+      </w:r>
+      <w:r>
+        <w:rPr>
+          <w:b/>
+        </w:rPr>
+        <w:t xml:space="preserve">Ungraded Exercise 9</w:t>
+      </w:r>
+      <w:r>
+        <w:t xml:space="preserve">, RDF description exercise</w:t>
       </w:r>
     </w:p>
     <w:p>
       <w:pPr>
         <w:pStyle w:val="Heading3"/>
       </w:pPr>
-      <w:bookmarkStart w:id="53" w:name="week-11-march-23-semantics-and-interpretation"/>
-      <w:bookmarkEnd w:id="53"/>
-      <w:r>
-        <w:t xml:space="preserve">Week 11: March 23: Semantics and Interpretation</w:t>
+      <w:bookmarkStart w:id="55" w:name="week-13-april-13-description-logics"/>
+      <w:bookmarkEnd w:id="55"/>
+      <w:r>
+        <w:t xml:space="preserve">Week 13: April 13: Description Logics</w:t>
       </w:r>
     </w:p>
     <w:p>
@@ -1893,7 +2035,7 @@
         <w:t xml:space="preserve"> </w:t>
       </w:r>
       <w:r>
-        <w:t xml:space="preserve">Bach 1989</w:t>
+        <w:t xml:space="preserve">Krötzsch et al. 2012</w:t>
       </w:r>
     </w:p>
     <w:p>
@@ -1913,10 +2055,10 @@
         <w:rPr>
           <w:b/>
         </w:rPr>
-        <w:t xml:space="preserve">Graded Assignment 7</w:t>
-      </w:r>
-      <w:r>
-        <w:t xml:space="preserve">, Formal grammar assignment</w:t>
+        <w:t xml:space="preserve">Graded Assignment 9</w:t>
+      </w:r>
+      <w:r>
+        <w:t xml:space="preserve">, RDF description assignment</w:t>
       </w:r>
     </w:p>
     <w:p>
@@ -1936,20 +2078,20 @@
         <w:rPr>
           <w:b/>
         </w:rPr>
-        <w:t xml:space="preserve">Ungraded Exercise 8</w:t>
-      </w:r>
-      <w:r>
-        <w:t xml:space="preserve">, Formal semantics exercise</w:t>
+        <w:t xml:space="preserve">Ungraded Exercise 10</w:t>
+      </w:r>
+      <w:r>
+        <w:t xml:space="preserve">, Description logic exercise</w:t>
       </w:r>
     </w:p>
     <w:p>
       <w:pPr>
         <w:pStyle w:val="Heading3"/>
       </w:pPr>
-      <w:bookmarkStart w:id="54" w:name="week-12-march-30-description-logics"/>
-      <w:bookmarkEnd w:id="54"/>
-      <w:r>
-        <w:t xml:space="preserve">Week 12: March 30: Description Logics</w:t>
+      <w:bookmarkStart w:id="56" w:name="week-14-april-20-ontologies"/>
+      <w:bookmarkEnd w:id="56"/>
+      <w:r>
+        <w:t xml:space="preserve">Week 14: April 20: Ontologies</w:t>
       </w:r>
     </w:p>
     <w:p>
@@ -1966,7 +2108,7 @@
         <w:t xml:space="preserve"> </w:t>
       </w:r>
       <w:r>
-        <w:t xml:space="preserve">Krötzsch et al. 2012</w:t>
+        <w:t xml:space="preserve">Hitzler et al. 2012; Manola et al. 2014</w:t>
       </w:r>
     </w:p>
     <w:p>
@@ -1986,10 +2128,10 @@
         <w:rPr>
           <w:b/>
         </w:rPr>
-        <w:t xml:space="preserve">Graded Assignment 8</w:t>
-      </w:r>
-      <w:r>
-        <w:t xml:space="preserve">, Formal semantics assignment</w:t>
+        <w:t xml:space="preserve">Ungraded Exercise 11</w:t>
+      </w:r>
+      <w:r>
+        <w:t xml:space="preserve">, OWL ontology exercise</w:t>
       </w:r>
     </w:p>
     <w:p>
@@ -2009,20 +2151,20 @@
         <w:rPr>
           <w:b/>
         </w:rPr>
-        <w:t xml:space="preserve">Ungraded Exercise 9</w:t>
-      </w:r>
-      <w:r>
-        <w:t xml:space="preserve">, Description logic exercise</w:t>
+        <w:t xml:space="preserve">Graded Assignment 10</w:t>
+      </w:r>
+      <w:r>
+        <w:t xml:space="preserve">, Description logic assignment</w:t>
       </w:r>
     </w:p>
     <w:p>
       <w:pPr>
         <w:pStyle w:val="Heading3"/>
       </w:pPr>
-      <w:bookmarkStart w:id="55" w:name="week-13-april-06-ontologies"/>
-      <w:bookmarkEnd w:id="55"/>
-      <w:r>
-        <w:t xml:space="preserve">Week 13: April 06: Ontologies</w:t>
+      <w:bookmarkStart w:id="57" w:name="week-14-april-27-wrapup-and-evaluation"/>
+      <w:bookmarkEnd w:id="57"/>
+      <w:r>
+        <w:t xml:space="preserve">Week 14: April 27: Wrapup and Evaluation</w:t>
       </w:r>
     </w:p>
     <w:p>
@@ -2033,23 +2175,6 @@
         <w:rPr>
           <w:b/>
         </w:rPr>
-        <w:t xml:space="preserve">Required Readings:</w:t>
-      </w:r>
-      <w:r>
-        <w:t xml:space="preserve"> </w:t>
-      </w:r>
-      <w:r>
-        <w:t xml:space="preserve">Hitzler et al. 2012; Manola et al. 2014</w:t>
-      </w:r>
-    </w:p>
-    <w:p>
-      <w:pPr>
-        <w:pStyle w:val="BodyText"/>
-      </w:pPr>
-      <w:r>
-        <w:rPr>
-          <w:b/>
-        </w:rPr>
         <w:t xml:space="preserve">Due:</w:t>
       </w:r>
       <w:r>
@@ -2059,74 +2184,18 @@
         <w:rPr>
           <w:b/>
         </w:rPr>
-        <w:t xml:space="preserve">Ungraded Exercise 10</w:t>
-      </w:r>
-      <w:r>
-        <w:t xml:space="preserve">, RDF description exercise</w:t>
-      </w:r>
-    </w:p>
-    <w:p>
-      <w:pPr>
-        <w:pStyle w:val="BodyText"/>
-      </w:pPr>
-      <w:r>
-        <w:rPr>
-          <w:b/>
-        </w:rPr>
-        <w:t xml:space="preserve">Due:</w:t>
-      </w:r>
-      <w:r>
-        <w:t xml:space="preserve"> </w:t>
-      </w:r>
-      <w:r>
-        <w:rPr>
-          <w:b/>
-        </w:rPr>
-        <w:t xml:space="preserve">Graded Assignment 9</w:t>
-      </w:r>
-      <w:r>
-        <w:t xml:space="preserve">, Description logic assignment</w:t>
-      </w:r>
-    </w:p>
-    <w:p>
-      <w:pPr>
-        <w:pStyle w:val="Heading3"/>
-      </w:pPr>
-      <w:bookmarkStart w:id="56" w:name="week-14-april-13-wrapup-and-evaluation"/>
-      <w:bookmarkEnd w:id="56"/>
-      <w:r>
-        <w:t xml:space="preserve">Week 14: April 13: Wrapup and Evaluation</w:t>
-      </w:r>
-    </w:p>
-    <w:p>
-      <w:pPr>
-        <w:pStyle w:val="FirstParagraph"/>
-      </w:pPr>
-      <w:r>
-        <w:rPr>
-          <w:b/>
-        </w:rPr>
-        <w:t xml:space="preserve">Due:</w:t>
-      </w:r>
-      <w:r>
-        <w:t xml:space="preserve"> </w:t>
-      </w:r>
-      <w:r>
-        <w:rPr>
-          <w:b/>
-        </w:rPr>
-        <w:t xml:space="preserve">Graded Assignment 10</w:t>
-      </w:r>
-      <w:r>
-        <w:t xml:space="preserve">, RDF description assignment</w:t>
+        <w:t xml:space="preserve">Graded Assignment 11</w:t>
+      </w:r>
+      <w:r>
+        <w:t xml:space="preserve">, OWL ontology assignment</w:t>
       </w:r>
     </w:p>
     <w:p>
       <w:pPr>
         <w:pStyle w:val="Heading1"/>
       </w:pPr>
-      <w:bookmarkStart w:id="57" w:name="readings"/>
-      <w:bookmarkEnd w:id="57"/>
+      <w:bookmarkStart w:id="58" w:name="readings"/>
+      <w:bookmarkEnd w:id="58"/>
       <w:r>
         <w:t xml:space="preserve">Readings</w:t>
       </w:r>
@@ -2153,7 +2222,7 @@
       <w:r>
         <w:t xml:space="preserve"> </w:t>
       </w:r>
-      <w:hyperlink r:id="rId58">
+      <w:hyperlink r:id="rId59">
         <w:r>
           <w:rPr>
             <w:rStyle w:val="Hyperlink"/>
@@ -2187,7 +2256,7 @@
       <w:r>
         <w:t xml:space="preserve"> </w:t>
       </w:r>
-      <w:hyperlink r:id="rId59">
+      <w:hyperlink r:id="rId60">
         <w:r>
           <w:rPr>
             <w:rStyle w:val="Hyperlink"/>
@@ -2221,7 +2290,7 @@
       <w:r>
         <w:t xml:space="preserve"> </w:t>
       </w:r>
-      <w:hyperlink r:id="rId60">
+      <w:hyperlink r:id="rId61">
         <w:r>
           <w:rPr>
             <w:rStyle w:val="Hyperlink"/>
@@ -2243,7 +2312,7 @@
       <w:r>
         <w:t xml:space="preserve"> </w:t>
       </w:r>
-      <w:hyperlink r:id="rId61">
+      <w:hyperlink r:id="rId62">
         <w:r>
           <w:rPr>
             <w:rStyle w:val="Hyperlink"/>
@@ -2280,7 +2349,7 @@
       <w:r>
         <w:t xml:space="preserve"> </w:t>
       </w:r>
-      <w:hyperlink r:id="rId62">
+      <w:hyperlink r:id="rId63">
         <w:r>
           <w:rPr>
             <w:rStyle w:val="Hyperlink"/>
@@ -2314,7 +2383,7 @@
       <w:r>
         <w:t xml:space="preserve"> </w:t>
       </w:r>
-      <w:hyperlink r:id="rId63">
+      <w:hyperlink r:id="rId64">
         <w:r>
           <w:rPr>
             <w:rStyle w:val="Hyperlink"/>
@@ -2336,7 +2405,7 @@
       <w:r>
         <w:t xml:space="preserve"> </w:t>
       </w:r>
-      <w:hyperlink r:id="rId64">
+      <w:hyperlink r:id="rId65">
         <w:r>
           <w:rPr>
             <w:rStyle w:val="Hyperlink"/>
@@ -2358,7 +2427,7 @@
       <w:r>
         <w:t xml:space="preserve"> </w:t>
       </w:r>
-      <w:hyperlink r:id="rId65">
+      <w:hyperlink r:id="rId66">
         <w:r>
           <w:rPr>
             <w:rStyle w:val="Hyperlink"/>
@@ -2392,7 +2461,7 @@
       <w:r>
         <w:t xml:space="preserve"> </w:t>
       </w:r>
-      <w:hyperlink r:id="rId66">
+      <w:hyperlink r:id="rId67">
         <w:r>
           <w:rPr>
             <w:rStyle w:val="Hyperlink"/>
@@ -2426,7 +2495,7 @@
       <w:r>
         <w:t xml:space="preserve"> </w:t>
       </w:r>
-      <w:hyperlink r:id="rId67">
+      <w:hyperlink r:id="rId68">
         <w:r>
           <w:rPr>
             <w:rStyle w:val="Hyperlink"/>
@@ -2463,7 +2532,7 @@
       <w:r>
         <w:t xml:space="preserve"> </w:t>
       </w:r>
-      <w:hyperlink r:id="rId68">
+      <w:hyperlink r:id="rId69">
         <w:r>
           <w:rPr>
             <w:rStyle w:val="Hyperlink"/>
@@ -2583,7 +2652,7 @@
     </w:lvl>
   </w:abstractNum>
   <w:abstractNum w:abstractNumId="990">
-    <w:nsid w:val="9147ac7b"/>
+    <w:nsid w:val="87fe0483"/>
     <w:multiLevelType w:val="multilevel"/>
     <w:lvl w:ilvl="0">
       <w:numFmt w:val="bullet"/>
@@ -2664,7 +2733,7 @@
     </w:lvl>
   </w:abstractNum>
   <w:abstractNum w:abstractNumId="991">
-    <w:nsid w:val="37d82205"/>
+    <w:nsid w:val="b2942536"/>
     <w:multiLevelType w:val="multilevel"/>
     <w:lvl w:ilvl="0">
       <w:numFmt w:val="bullet"/>
@@ -2745,7 +2814,7 @@
     </w:lvl>
   </w:abstractNum>
   <w:abstractNum w:abstractNumId="99411">
-    <w:nsid w:val="bf6c6c61"/>
+    <w:nsid w:val="31ebf5b2"/>
     <w:multiLevelType w:val="multilevel"/>
     <w:lvl w:ilvl="0">
       <w:start w:val="1"/>

</xml_diff>

<commit_message>
Section A syllabus repaired
</commit_message>
<xml_diff>
--- a/SecASpring17.docx
+++ b/SecASpring17.docx
@@ -77,7 +77,7 @@
         <w:t xml:space="preserve"> </w:t>
       </w:r>
       <w:r>
-        <w:t xml:space="preserve">Thu,</w:t>
+        <w:t xml:space="preserve">Tue,</w:t>
       </w:r>
       <w:r>
         <w:t xml:space="preserve"> </w:t>
@@ -89,7 +89,7 @@
         <w:t xml:space="preserve"> </w:t>
       </w:r>
       <w:r>
-        <w:t xml:space="preserve">19,</w:t>
+        <w:t xml:space="preserve">24,</w:t>
       </w:r>
       <w:r>
         <w:t xml:space="preserve"> </w:t>
@@ -101,7 +101,7 @@
         <w:t xml:space="preserve"> </w:t>
       </w:r>
       <w:r>
-        <w:t xml:space="preserve">1:04:34</w:t>
+        <w:t xml:space="preserve">7:42:43</w:t>
       </w:r>
       <w:r>
         <w:t xml:space="preserve"> </w:t>
@@ -503,7 +503,7 @@
         </w:numPr>
       </w:pPr>
       <w:r>
-        <w:t xml:space="preserve">Understand the role of abstraction in making .</w:t>
+        <w:t xml:space="preserve">Understand the role of abstraction in making systems design choices.</w:t>
       </w:r>
     </w:p>
     <w:p>
@@ -688,17 +688,6 @@
       <w:bookmarkEnd w:id="32"/>
       <w:r>
         <w:t xml:space="preserve">Academic Integrity</w:t>
-      </w:r>
-    </w:p>
-    <w:p>
-      <w:pPr>
-        <w:pStyle w:val="BlockText"/>
-      </w:pPr>
-      <w:r>
-        <w:rPr>
-          <w:i/>
-        </w:rPr>
-        <w:t xml:space="preserve">Provide information regarding academic integrity. The following is an example.</w:t>
       </w:r>
     </w:p>
     <w:p>
@@ -1394,10 +1383,10 @@
       <w:pPr>
         <w:pStyle w:val="Heading3"/>
       </w:pPr>
-      <w:bookmarkStart w:id="45" w:name="week-3-pres3date-propositional-logic"/>
+      <w:bookmarkStart w:id="45" w:name="week-3-february-02-propositional-logic"/>
       <w:bookmarkEnd w:id="45"/>
       <w:r>
-        <w:t xml:space="preserve">Week 3: PRES3DATE: Propositional Logic</w:t>
+        <w:t xml:space="preserve">Week 3: February 02: Propositional Logic</w:t>
       </w:r>
     </w:p>
     <w:p>
@@ -1444,10 +1433,10 @@
       <w:pPr>
         <w:pStyle w:val="Heading3"/>
       </w:pPr>
-      <w:bookmarkStart w:id="46" w:name="week-4-february-02-predicate-logic"/>
+      <w:bookmarkStart w:id="46" w:name="week-4-february-09-predicate-logic"/>
       <w:bookmarkEnd w:id="46"/>
       <w:r>
-        <w:t xml:space="preserve">Week 4: February 02: Predicate Logic</w:t>
+        <w:t xml:space="preserve">Week 4: February 09: Predicate Logic</w:t>
       </w:r>
     </w:p>
     <w:p>
@@ -1753,33 +1742,33 @@
         <w:rPr>
           <w:b/>
         </w:rPr>
+        <w:t xml:space="preserve">Ungraded Exercise 6</w:t>
+      </w:r>
+      <w:r>
+        <w:t xml:space="preserve">, Relational modeling exercise</w:t>
+      </w:r>
+    </w:p>
+    <w:p>
+      <w:pPr>
+        <w:pStyle w:val="BodyText"/>
+      </w:pPr>
+      <w:r>
+        <w:rPr>
+          <w:b/>
+        </w:rPr>
+        <w:t xml:space="preserve">Due:</w:t>
+      </w:r>
+      <w:r>
+        <w:t xml:space="preserve"> </w:t>
+      </w:r>
+      <w:r>
+        <w:rPr>
+          <w:b/>
+        </w:rPr>
         <w:t xml:space="preserve">Graded Assignment 5</w:t>
       </w:r>
       <w:r>
         <w:t xml:space="preserve">, UML class diagram assignment</w:t>
-      </w:r>
-    </w:p>
-    <w:p>
-      <w:pPr>
-        <w:pStyle w:val="BodyText"/>
-      </w:pPr>
-      <w:r>
-        <w:rPr>
-          <w:b/>
-        </w:rPr>
-        <w:t xml:space="preserve">Due:</w:t>
-      </w:r>
-      <w:r>
-        <w:t xml:space="preserve"> </w:t>
-      </w:r>
-      <w:r>
-        <w:rPr>
-          <w:b/>
-        </w:rPr>
-        <w:t xml:space="preserve">Ungraded Exercise 6</w:t>
-      </w:r>
-      <w:r>
-        <w:t xml:space="preserve">, Relational modeling exercise</w:t>
       </w:r>
     </w:p>
     <w:p>
@@ -1909,33 +1898,33 @@
         <w:rPr>
           <w:b/>
         </w:rPr>
+        <w:t xml:space="preserve">Graded Assignment 7</w:t>
+      </w:r>
+      <w:r>
+        <w:t xml:space="preserve">, Formal grammar assignment</w:t>
+      </w:r>
+    </w:p>
+    <w:p>
+      <w:pPr>
+        <w:pStyle w:val="BodyText"/>
+      </w:pPr>
+      <w:r>
+        <w:rPr>
+          <w:b/>
+        </w:rPr>
+        <w:t xml:space="preserve">Due:</w:t>
+      </w:r>
+      <w:r>
+        <w:t xml:space="preserve"> </w:t>
+      </w:r>
+      <w:r>
+        <w:rPr>
+          <w:b/>
+        </w:rPr>
         <w:t xml:space="preserve">Ungraded Exercise 8</w:t>
       </w:r>
       <w:r>
         <w:t xml:space="preserve">, Formal semantics exercise</w:t>
-      </w:r>
-    </w:p>
-    <w:p>
-      <w:pPr>
-        <w:pStyle w:val="BodyText"/>
-      </w:pPr>
-      <w:r>
-        <w:rPr>
-          <w:b/>
-        </w:rPr>
-        <w:t xml:space="preserve">Due:</w:t>
-      </w:r>
-      <w:r>
-        <w:t xml:space="preserve"> </w:t>
-      </w:r>
-      <w:r>
-        <w:rPr>
-          <w:b/>
-        </w:rPr>
-        <w:t xml:space="preserve">Graded Assignment 7</w:t>
-      </w:r>
-      <w:r>
-        <w:t xml:space="preserve">, Formal grammar assignment</w:t>
       </w:r>
     </w:p>
     <w:p>
@@ -1982,33 +1971,33 @@
         <w:rPr>
           <w:b/>
         </w:rPr>
+        <w:t xml:space="preserve">Ungraded Exercise 9</w:t>
+      </w:r>
+      <w:r>
+        <w:t xml:space="preserve">, RDF description exercise</w:t>
+      </w:r>
+    </w:p>
+    <w:p>
+      <w:pPr>
+        <w:pStyle w:val="BodyText"/>
+      </w:pPr>
+      <w:r>
+        <w:rPr>
+          <w:b/>
+        </w:rPr>
+        <w:t xml:space="preserve">Due:</w:t>
+      </w:r>
+      <w:r>
+        <w:t xml:space="preserve"> </w:t>
+      </w:r>
+      <w:r>
+        <w:rPr>
+          <w:b/>
+        </w:rPr>
         <w:t xml:space="preserve">Graded Assignment 8</w:t>
       </w:r>
       <w:r>
         <w:t xml:space="preserve">, Formal semantics assignment</w:t>
-      </w:r>
-    </w:p>
-    <w:p>
-      <w:pPr>
-        <w:pStyle w:val="BodyText"/>
-      </w:pPr>
-      <w:r>
-        <w:rPr>
-          <w:b/>
-        </w:rPr>
-        <w:t xml:space="preserve">Due:</w:t>
-      </w:r>
-      <w:r>
-        <w:t xml:space="preserve"> </w:t>
-      </w:r>
-      <w:r>
-        <w:rPr>
-          <w:b/>
-        </w:rPr>
-        <w:t xml:space="preserve">Ungraded Exercise 9</w:t>
-      </w:r>
-      <w:r>
-        <w:t xml:space="preserve">, RDF description exercise</w:t>
       </w:r>
     </w:p>
     <w:p>
@@ -2055,33 +2044,33 @@
         <w:rPr>
           <w:b/>
         </w:rPr>
+        <w:t xml:space="preserve">Ungraded Exercise 10</w:t>
+      </w:r>
+      <w:r>
+        <w:t xml:space="preserve">, Description logic exercise</w:t>
+      </w:r>
+    </w:p>
+    <w:p>
+      <w:pPr>
+        <w:pStyle w:val="BodyText"/>
+      </w:pPr>
+      <w:r>
+        <w:rPr>
+          <w:b/>
+        </w:rPr>
+        <w:t xml:space="preserve">Due:</w:t>
+      </w:r>
+      <w:r>
+        <w:t xml:space="preserve"> </w:t>
+      </w:r>
+      <w:r>
+        <w:rPr>
+          <w:b/>
+        </w:rPr>
         <w:t xml:space="preserve">Graded Assignment 9</w:t>
       </w:r>
       <w:r>
         <w:t xml:space="preserve">, RDF description assignment</w:t>
-      </w:r>
-    </w:p>
-    <w:p>
-      <w:pPr>
-        <w:pStyle w:val="BodyText"/>
-      </w:pPr>
-      <w:r>
-        <w:rPr>
-          <w:b/>
-        </w:rPr>
-        <w:t xml:space="preserve">Due:</w:t>
-      </w:r>
-      <w:r>
-        <w:t xml:space="preserve"> </w:t>
-      </w:r>
-      <w:r>
-        <w:rPr>
-          <w:b/>
-        </w:rPr>
-        <w:t xml:space="preserve">Ungraded Exercise 10</w:t>
-      </w:r>
-      <w:r>
-        <w:t xml:space="preserve">, Description logic exercise</w:t>
       </w:r>
     </w:p>
     <w:p>
@@ -2128,33 +2117,33 @@
         <w:rPr>
           <w:b/>
         </w:rPr>
+        <w:t xml:space="preserve">Graded Assignment 10</w:t>
+      </w:r>
+      <w:r>
+        <w:t xml:space="preserve">, Description logic assignment</w:t>
+      </w:r>
+    </w:p>
+    <w:p>
+      <w:pPr>
+        <w:pStyle w:val="BodyText"/>
+      </w:pPr>
+      <w:r>
+        <w:rPr>
+          <w:b/>
+        </w:rPr>
+        <w:t xml:space="preserve">Due:</w:t>
+      </w:r>
+      <w:r>
+        <w:t xml:space="preserve"> </w:t>
+      </w:r>
+      <w:r>
+        <w:rPr>
+          <w:b/>
+        </w:rPr>
         <w:t xml:space="preserve">Ungraded Exercise 11</w:t>
       </w:r>
       <w:r>
         <w:t xml:space="preserve">, OWL ontology exercise</w:t>
-      </w:r>
-    </w:p>
-    <w:p>
-      <w:pPr>
-        <w:pStyle w:val="BodyText"/>
-      </w:pPr>
-      <w:r>
-        <w:rPr>
-          <w:b/>
-        </w:rPr>
-        <w:t xml:space="preserve">Due:</w:t>
-      </w:r>
-      <w:r>
-        <w:t xml:space="preserve"> </w:t>
-      </w:r>
-      <w:r>
-        <w:rPr>
-          <w:b/>
-        </w:rPr>
-        <w:t xml:space="preserve">Graded Assignment 10</w:t>
-      </w:r>
-      <w:r>
-        <w:t xml:space="preserve">, Description logic assignment</w:t>
       </w:r>
     </w:p>
     <w:p>
@@ -2652,7 +2641,7 @@
     </w:lvl>
   </w:abstractNum>
   <w:abstractNum w:abstractNumId="990">
-    <w:nsid w:val="87fe0483"/>
+    <w:nsid w:val="fa305fbf"/>
     <w:multiLevelType w:val="multilevel"/>
     <w:lvl w:ilvl="0">
       <w:numFmt w:val="bullet"/>
@@ -2733,7 +2722,7 @@
     </w:lvl>
   </w:abstractNum>
   <w:abstractNum w:abstractNumId="991">
-    <w:nsid w:val="b2942536"/>
+    <w:nsid w:val="f4fee175"/>
     <w:multiLevelType w:val="multilevel"/>
     <w:lvl w:ilvl="0">
       <w:numFmt w:val="bullet"/>
@@ -2814,7 +2803,7 @@
     </w:lvl>
   </w:abstractNum>
   <w:abstractNum w:abstractNumId="99411">
-    <w:nsid w:val="31ebf5b2"/>
+    <w:nsid w:val="dde5e5cc"/>
     <w:multiLevelType w:val="multilevel"/>
     <w:lvl w:ilvl="0">
       <w:start w:val="1"/>

</xml_diff>

<commit_message>
Section A full syllabus expressions
</commit_message>
<xml_diff>
--- a/SecASpring17.docx
+++ b/SecASpring17.docx
@@ -77,7 +77,7 @@
         <w:t xml:space="preserve"> </w:t>
       </w:r>
       <w:r>
-        <w:t xml:space="preserve">Tue,</w:t>
+        <w:t xml:space="preserve">Wed,</w:t>
       </w:r>
       <w:r>
         <w:t xml:space="preserve"> </w:t>
@@ -89,7 +89,7 @@
         <w:t xml:space="preserve"> </w:t>
       </w:r>
       <w:r>
-        <w:t xml:space="preserve">24,</w:t>
+        <w:t xml:space="preserve">25,</w:t>
       </w:r>
       <w:r>
         <w:t xml:space="preserve"> </w:t>
@@ -101,13 +101,13 @@
         <w:t xml:space="preserve"> </w:t>
       </w:r>
       <w:r>
-        <w:t xml:space="preserve">7:42:43</w:t>
-      </w:r>
-      <w:r>
-        <w:t xml:space="preserve"> </w:t>
-      </w:r>
-      <w:r>
-        <w:t xml:space="preserve">PM</w:t>
+        <w:t xml:space="preserve">8:40:21</w:t>
+      </w:r>
+      <w:r>
+        <w:t xml:space="preserve"> </w:t>
+      </w:r>
+      <w:r>
+        <w:t xml:space="preserve">AM</w:t>
       </w:r>
     </w:p>
     <w:p>
@@ -1224,19 +1224,7 @@
         <w:pStyle w:val="BodyText"/>
       </w:pPr>
       <w:r>
-        <w:t xml:space="preserve">Up to twenty points are available for four critical questions</w:t>
-      </w:r>
-      <w:r>
-        <w:t xml:space="preserve"> </w:t>
-      </w:r>
-      <w:r>
-        <w:t xml:space="preserve">posted to the class discussion forum and identified in the subject</w:t>
-      </w:r>
-      <w:r>
-        <w:t xml:space="preserve"> </w:t>
-      </w:r>
-      <w:r>
-        <w:t xml:space="preserve">line as a</w:t>
+        <w:t xml:space="preserve">Up to twenty points (5 points each) are available for 4 reading responses, posted to the class discussion forum. You may submit more than 4 reading responses; the best 4 will be counted. Please identify them in the subject line as a</w:t>
       </w:r>
       <w:r>
         <w:t xml:space="preserve"> </w:t>
@@ -1251,31 +1239,15 @@
         <w:t xml:space="preserve"> </w:t>
       </w:r>
       <w:r>
-        <w:t xml:space="preserve">together with a topic description. Critical questions are carefully worded</w:t>
-      </w:r>
-      <w:r>
-        <w:t xml:space="preserve"> </w:t>
-      </w:r>
-      <w:r>
-        <w:t xml:space="preserve">descriptions of an obstacle to understanding and applying concepts and</w:t>
-      </w:r>
-      <w:r>
-        <w:t xml:space="preserve"> </w:t>
-      </w:r>
-      <w:r>
-        <w:t xml:space="preserve">methods covered in the assigned readings. These need to be more than</w:t>
-      </w:r>
-      <w:r>
-        <w:t xml:space="preserve"> </w:t>
-      </w:r>
-      <w:r>
-        <w:t xml:space="preserve">a simple request for clarifying a term or idea. Each question should be</w:t>
-      </w:r>
-      <w:r>
-        <w:t xml:space="preserve"> </w:t>
-      </w:r>
-      <w:r>
-        <w:t xml:space="preserve">one to three paragraphs in length, and should include:</w:t>
+        <w:t xml:space="preserve">together with a topic description.</w:t>
+      </w:r>
+    </w:p>
+    <w:p>
+      <w:pPr>
+        <w:pStyle w:val="BodyText"/>
+      </w:pPr>
+      <w:r>
+        <w:t xml:space="preserve">Canonical reading responses include:</w:t>
       </w:r>
     </w:p>
     <w:p>
@@ -1287,43 +1259,131 @@
         </w:numPr>
       </w:pPr>
       <w:r>
-        <w:t xml:space="preserve">A one sentence summary of the question (citing the location of the anomalous passage in the reading);</w:t>
+        <w:rPr>
+          <w:i/>
+        </w:rPr>
+        <w:t xml:space="preserve">Critical questions</w:t>
+      </w:r>
+      <w:r>
+        <w:t xml:space="preserve">: carefully worded</w:t>
+      </w:r>
+      <w:r>
+        <w:t xml:space="preserve"> </w:t>
+      </w:r>
+      <w:r>
+        <w:t xml:space="preserve">descriptions of an obstacle to understanding and applying concepts and</w:t>
+      </w:r>
+      <w:r>
+        <w:t xml:space="preserve"> </w:t>
+      </w:r>
+      <w:r>
+        <w:t xml:space="preserve">methods covered in the assigned readings. These need to be more than</w:t>
+      </w:r>
+      <w:r>
+        <w:t xml:space="preserve"> </w:t>
+      </w:r>
+      <w:r>
+        <w:t xml:space="preserve">a simple request for clarifying a term or idea. Each question should be</w:t>
+      </w:r>
+      <w:r>
+        <w:t xml:space="preserve"> </w:t>
+      </w:r>
+      <w:r>
+        <w:t xml:space="preserve">one to three paragraphs in length, and should include:</w:t>
       </w:r>
     </w:p>
     <w:p>
       <w:pPr>
         <w:pStyle w:val="Compact"/>
         <w:numPr>
-          <w:numId w:val="1004"/>
+          <w:numId w:val="1005"/>
           <w:ilvl w:val="0"/>
         </w:numPr>
       </w:pPr>
       <w:r>
-        <w:t xml:space="preserve">A longer, lucid explanation of the question and the obstacle that it identifies;</w:t>
+        <w:t xml:space="preserve">A one sentence summary of the question (citing the location of the anomalous passage in the reading);</w:t>
       </w:r>
     </w:p>
     <w:p>
       <w:pPr>
         <w:pStyle w:val="Compact"/>
         <w:numPr>
-          <w:numId w:val="1004"/>
+          <w:numId w:val="1005"/>
           <w:ilvl w:val="0"/>
         </w:numPr>
       </w:pPr>
       <w:r>
-        <w:t xml:space="preserve">A justification for why the question is important;</w:t>
+        <w:t xml:space="preserve">A longer, lucid explanation of the question and the obstacle that it identifies;</w:t>
       </w:r>
     </w:p>
     <w:p>
       <w:pPr>
         <w:pStyle w:val="Compact"/>
         <w:numPr>
-          <w:numId w:val="1004"/>
+          <w:numId w:val="1005"/>
           <w:ilvl w:val="0"/>
         </w:numPr>
       </w:pPr>
       <w:r>
+        <w:t xml:space="preserve">A justification for why the question is important;</w:t>
+      </w:r>
+    </w:p>
+    <w:p>
+      <w:pPr>
+        <w:pStyle w:val="Compact"/>
+        <w:numPr>
+          <w:numId w:val="1005"/>
+          <w:ilvl w:val="0"/>
+        </w:numPr>
+      </w:pPr>
+      <w:r>
         <w:t xml:space="preserve">Some remarks on the context in which the question arose: how did you recognize that it was a problem?</w:t>
+      </w:r>
+    </w:p>
+    <w:p>
+      <w:pPr>
+        <w:pStyle w:val="Compact"/>
+        <w:numPr>
+          <w:numId w:val="1006"/>
+          <w:ilvl w:val="0"/>
+        </w:numPr>
+      </w:pPr>
+      <w:r>
+        <w:t xml:space="preserve">Lucid responses: carefully worded responses to a colleague's critical question. These should include:</w:t>
+      </w:r>
+    </w:p>
+    <w:p>
+      <w:pPr>
+        <w:pStyle w:val="FirstParagraph"/>
+      </w:pPr>
+      <w:r>
+        <w:t xml:space="preserve">A brief restatement of the question;</w:t>
+      </w:r>
+      <w:r>
+        <w:t xml:space="preserve"> </w:t>
+      </w:r>
+      <w:r>
+        <w:t xml:space="preserve">A brief summary of your approach -- this could resolve the problem or show it in a new light;</w:t>
+      </w:r>
+      <w:r>
+        <w:t xml:space="preserve"> </w:t>
+      </w:r>
+      <w:r>
+        <w:t xml:space="preserve">A longer, lucid explanation of your approach;</w:t>
+      </w:r>
+      <w:r>
+        <w:t xml:space="preserve"> </w:t>
+      </w:r>
+      <w:r>
+        <w:t xml:space="preserve">A justification for your approach.</w:t>
+      </w:r>
+    </w:p>
+    <w:p>
+      <w:pPr>
+        <w:pStyle w:val="BodyText"/>
+      </w:pPr>
+      <w:r>
+        <w:t xml:space="preserve">We are open to other ways for you to engage with the reading and with your fellow classmates in the forums and we may discover other forms of reading response as we go.</w:t>
       </w:r>
     </w:p>
     <w:p>
@@ -1376,7 +1436,7 @@
         <w:t xml:space="preserve">Graded Assignment 1</w:t>
       </w:r>
       <w:r>
-        <w:t xml:space="preserve">, SVG diagram exercise</w:t>
+        <w:t xml:space="preserve">, SVG diagram assignment</w:t>
       </w:r>
     </w:p>
     <w:p>
@@ -1473,33 +1533,33 @@
         <w:rPr>
           <w:b/>
         </w:rPr>
+        <w:t xml:space="preserve">Graded Assignment 2</w:t>
+      </w:r>
+      <w:r>
+        <w:t xml:space="preserve">, Propositional logic assignment</w:t>
+      </w:r>
+    </w:p>
+    <w:p>
+      <w:pPr>
+        <w:pStyle w:val="BodyText"/>
+      </w:pPr>
+      <w:r>
+        <w:rPr>
+          <w:b/>
+        </w:rPr>
+        <w:t xml:space="preserve">Due:</w:t>
+      </w:r>
+      <w:r>
+        <w:t xml:space="preserve"> </w:t>
+      </w:r>
+      <w:r>
+        <w:rPr>
+          <w:b/>
+        </w:rPr>
         <w:t xml:space="preserve">Ungraded Exercise 2</w:t>
       </w:r>
       <w:r>
         <w:t xml:space="preserve">, Predicate logic exercise 1</w:t>
-      </w:r>
-    </w:p>
-    <w:p>
-      <w:pPr>
-        <w:pStyle w:val="BodyText"/>
-      </w:pPr>
-      <w:r>
-        <w:rPr>
-          <w:b/>
-        </w:rPr>
-        <w:t xml:space="preserve">Due:</w:t>
-      </w:r>
-      <w:r>
-        <w:t xml:space="preserve"> </w:t>
-      </w:r>
-      <w:r>
-        <w:rPr>
-          <w:b/>
-        </w:rPr>
-        <w:t xml:space="preserve">Graded Assignment 2</w:t>
-      </w:r>
-      <w:r>
-        <w:t xml:space="preserve">, Propositional logic assignment</w:t>
       </w:r>
     </w:p>
     <w:p>
@@ -1742,33 +1802,33 @@
         <w:rPr>
           <w:b/>
         </w:rPr>
+        <w:t xml:space="preserve">Graded Assignment 5</w:t>
+      </w:r>
+      <w:r>
+        <w:t xml:space="preserve">, UML class diagram assignment</w:t>
+      </w:r>
+    </w:p>
+    <w:p>
+      <w:pPr>
+        <w:pStyle w:val="BodyText"/>
+      </w:pPr>
+      <w:r>
+        <w:rPr>
+          <w:b/>
+        </w:rPr>
+        <w:t xml:space="preserve">Due:</w:t>
+      </w:r>
+      <w:r>
+        <w:t xml:space="preserve"> </w:t>
+      </w:r>
+      <w:r>
+        <w:rPr>
+          <w:b/>
+        </w:rPr>
         <w:t xml:space="preserve">Ungraded Exercise 6</w:t>
       </w:r>
       <w:r>
         <w:t xml:space="preserve">, Relational modeling exercise</w:t>
-      </w:r>
-    </w:p>
-    <w:p>
-      <w:pPr>
-        <w:pStyle w:val="BodyText"/>
-      </w:pPr>
-      <w:r>
-        <w:rPr>
-          <w:b/>
-        </w:rPr>
-        <w:t xml:space="preserve">Due:</w:t>
-      </w:r>
-      <w:r>
-        <w:t xml:space="preserve"> </w:t>
-      </w:r>
-      <w:r>
-        <w:rPr>
-          <w:b/>
-        </w:rPr>
-        <w:t xml:space="preserve">Graded Assignment 5</w:t>
-      </w:r>
-      <w:r>
-        <w:t xml:space="preserve">, UML class diagram assignment</w:t>
       </w:r>
     </w:p>
     <w:p>
@@ -2117,33 +2177,33 @@
         <w:rPr>
           <w:b/>
         </w:rPr>
+        <w:t xml:space="preserve">Ungraded Exercise 11</w:t>
+      </w:r>
+      <w:r>
+        <w:t xml:space="preserve">, OWL ontology exercise</w:t>
+      </w:r>
+    </w:p>
+    <w:p>
+      <w:pPr>
+        <w:pStyle w:val="BodyText"/>
+      </w:pPr>
+      <w:r>
+        <w:rPr>
+          <w:b/>
+        </w:rPr>
+        <w:t xml:space="preserve">Due:</w:t>
+      </w:r>
+      <w:r>
+        <w:t xml:space="preserve"> </w:t>
+      </w:r>
+      <w:r>
+        <w:rPr>
+          <w:b/>
+        </w:rPr>
         <w:t xml:space="preserve">Graded Assignment 10</w:t>
       </w:r>
       <w:r>
         <w:t xml:space="preserve">, Description logic assignment</w:t>
-      </w:r>
-    </w:p>
-    <w:p>
-      <w:pPr>
-        <w:pStyle w:val="BodyText"/>
-      </w:pPr>
-      <w:r>
-        <w:rPr>
-          <w:b/>
-        </w:rPr>
-        <w:t xml:space="preserve">Due:</w:t>
-      </w:r>
-      <w:r>
-        <w:t xml:space="preserve"> </w:t>
-      </w:r>
-      <w:r>
-        <w:rPr>
-          <w:b/>
-        </w:rPr>
-        <w:t xml:space="preserve">Ungraded Exercise 11</w:t>
-      </w:r>
-      <w:r>
-        <w:t xml:space="preserve">, OWL ontology exercise</w:t>
       </w:r>
     </w:p>
     <w:p>
@@ -2641,7 +2701,7 @@
     </w:lvl>
   </w:abstractNum>
   <w:abstractNum w:abstractNumId="990">
-    <w:nsid w:val="fa305fbf"/>
+    <w:nsid w:val="aa3b38f7"/>
     <w:multiLevelType w:val="multilevel"/>
     <w:lvl w:ilvl="0">
       <w:numFmt w:val="bullet"/>
@@ -2722,7 +2782,7 @@
     </w:lvl>
   </w:abstractNum>
   <w:abstractNum w:abstractNumId="991">
-    <w:nsid w:val="f4fee175"/>
+    <w:nsid w:val="3a9d6cd1"/>
     <w:multiLevelType w:val="multilevel"/>
     <w:lvl w:ilvl="0">
       <w:numFmt w:val="bullet"/>
@@ -2803,7 +2863,7 @@
     </w:lvl>
   </w:abstractNum>
   <w:abstractNum w:abstractNumId="99411">
-    <w:nsid w:val="dde5e5cc"/>
+    <w:nsid w:val="c48a5774"/>
     <w:multiLevelType w:val="multilevel"/>
     <w:lvl w:ilvl="0">
       <w:start w:val="1"/>
@@ -2881,6 +2941,182 @@
       <w:start w:val="1"/>
       <w:numFmt w:val="decimal"/>
       <w:lvlText w:val="%7."/>
+      <w:lvlJc w:val="left"/>
+      <w:pPr>
+        <w:tabs>
+          <w:tab w:val="num" w:pos="4320"/>
+        </w:tabs>
+        <w:ind w:left="4800" w:hanging="480"/>
+      </w:pPr>
+    </w:lvl>
+  </w:abstractNum>
+  <w:abstractNum w:abstractNumId="99431">
+    <w:nsid w:val="78f14f89"/>
+    <w:multiLevelType w:val="multilevel"/>
+    <w:lvl w:ilvl="0">
+      <w:start w:val="1"/>
+      <w:numFmt w:val="decimal"/>
+      <w:lvlText w:val="(%1)"/>
+      <w:lvlJc w:val="left"/>
+      <w:pPr>
+        <w:tabs>
+          <w:tab w:val="num" w:pos="0"/>
+        </w:tabs>
+        <w:ind w:left="480" w:hanging="480"/>
+      </w:pPr>
+    </w:lvl>
+    <w:lvl w:ilvl="1">
+      <w:start w:val="1"/>
+      <w:numFmt w:val="decimal"/>
+      <w:lvlText w:val="(%2)"/>
+      <w:lvlJc w:val="left"/>
+      <w:pPr>
+        <w:tabs>
+          <w:tab w:val="num" w:pos="720"/>
+        </w:tabs>
+        <w:ind w:left="1200" w:hanging="480"/>
+      </w:pPr>
+    </w:lvl>
+    <w:lvl w:ilvl="2">
+      <w:start w:val="1"/>
+      <w:numFmt w:val="decimal"/>
+      <w:lvlText w:val="(%3)"/>
+      <w:lvlJc w:val="left"/>
+      <w:pPr>
+        <w:tabs>
+          <w:tab w:val="num" w:pos="1440"/>
+        </w:tabs>
+        <w:ind w:left="1920" w:hanging="480"/>
+      </w:pPr>
+    </w:lvl>
+    <w:lvl w:ilvl="3">
+      <w:start w:val="1"/>
+      <w:numFmt w:val="decimal"/>
+      <w:lvlText w:val="(%4)"/>
+      <w:lvlJc w:val="left"/>
+      <w:pPr>
+        <w:tabs>
+          <w:tab w:val="num" w:pos="2160"/>
+        </w:tabs>
+        <w:ind w:left="2640" w:hanging="480"/>
+      </w:pPr>
+    </w:lvl>
+    <w:lvl w:ilvl="4">
+      <w:start w:val="1"/>
+      <w:numFmt w:val="decimal"/>
+      <w:lvlText w:val="(%5)"/>
+      <w:lvlJc w:val="left"/>
+      <w:pPr>
+        <w:tabs>
+          <w:tab w:val="num" w:pos="2880"/>
+        </w:tabs>
+        <w:ind w:left="3360" w:hanging="480"/>
+      </w:pPr>
+    </w:lvl>
+    <w:lvl w:ilvl="5">
+      <w:start w:val="1"/>
+      <w:numFmt w:val="decimal"/>
+      <w:lvlText w:val="(%6)"/>
+      <w:lvlJc w:val="left"/>
+      <w:pPr>
+        <w:tabs>
+          <w:tab w:val="num" w:pos="3600"/>
+        </w:tabs>
+        <w:ind w:left="4080" w:hanging="480"/>
+      </w:pPr>
+    </w:lvl>
+    <w:lvl w:ilvl="6">
+      <w:start w:val="1"/>
+      <w:numFmt w:val="decimal"/>
+      <w:lvlText w:val="(%7)"/>
+      <w:lvlJc w:val="left"/>
+      <w:pPr>
+        <w:tabs>
+          <w:tab w:val="num" w:pos="4320"/>
+        </w:tabs>
+        <w:ind w:left="4800" w:hanging="480"/>
+      </w:pPr>
+    </w:lvl>
+  </w:abstractNum>
+  <w:abstractNum w:abstractNumId="99432">
+    <w:nsid w:val="d87fd494"/>
+    <w:multiLevelType w:val="multilevel"/>
+    <w:lvl w:ilvl="0">
+      <w:start w:val="2"/>
+      <w:numFmt w:val="decimal"/>
+      <w:lvlText w:val="(%1)"/>
+      <w:lvlJc w:val="left"/>
+      <w:pPr>
+        <w:tabs>
+          <w:tab w:val="num" w:pos="0"/>
+        </w:tabs>
+        <w:ind w:left="480" w:hanging="480"/>
+      </w:pPr>
+    </w:lvl>
+    <w:lvl w:ilvl="1">
+      <w:start w:val="2"/>
+      <w:numFmt w:val="decimal"/>
+      <w:lvlText w:val="(%2)"/>
+      <w:lvlJc w:val="left"/>
+      <w:pPr>
+        <w:tabs>
+          <w:tab w:val="num" w:pos="720"/>
+        </w:tabs>
+        <w:ind w:left="1200" w:hanging="480"/>
+      </w:pPr>
+    </w:lvl>
+    <w:lvl w:ilvl="2">
+      <w:start w:val="2"/>
+      <w:numFmt w:val="decimal"/>
+      <w:lvlText w:val="(%3)"/>
+      <w:lvlJc w:val="left"/>
+      <w:pPr>
+        <w:tabs>
+          <w:tab w:val="num" w:pos="1440"/>
+        </w:tabs>
+        <w:ind w:left="1920" w:hanging="480"/>
+      </w:pPr>
+    </w:lvl>
+    <w:lvl w:ilvl="3">
+      <w:start w:val="2"/>
+      <w:numFmt w:val="decimal"/>
+      <w:lvlText w:val="(%4)"/>
+      <w:lvlJc w:val="left"/>
+      <w:pPr>
+        <w:tabs>
+          <w:tab w:val="num" w:pos="2160"/>
+        </w:tabs>
+        <w:ind w:left="2640" w:hanging="480"/>
+      </w:pPr>
+    </w:lvl>
+    <w:lvl w:ilvl="4">
+      <w:start w:val="2"/>
+      <w:numFmt w:val="decimal"/>
+      <w:lvlText w:val="(%5)"/>
+      <w:lvlJc w:val="left"/>
+      <w:pPr>
+        <w:tabs>
+          <w:tab w:val="num" w:pos="2880"/>
+        </w:tabs>
+        <w:ind w:left="3360" w:hanging="480"/>
+      </w:pPr>
+    </w:lvl>
+    <w:lvl w:ilvl="5">
+      <w:start w:val="2"/>
+      <w:numFmt w:val="decimal"/>
+      <w:lvlText w:val="(%6)"/>
+      <w:lvlJc w:val="left"/>
+      <w:pPr>
+        <w:tabs>
+          <w:tab w:val="num" w:pos="3600"/>
+        </w:tabs>
+        <w:ind w:left="4080" w:hanging="480"/>
+      </w:pPr>
+    </w:lvl>
+    <w:lvl w:ilvl="6">
+      <w:start w:val="2"/>
+      <w:numFmt w:val="decimal"/>
+      <w:lvlText w:val="(%7)"/>
       <w:lvlJc w:val="left"/>
       <w:pPr>
         <w:tabs>
@@ -2927,7 +3163,55 @@
     <w:abstractNumId w:val="991"/>
   </w:num>
   <w:num w:numId="1004">
+    <w:abstractNumId w:val="99431"/>
+    <w:lvlOverride w:ilvl="0">
+      <w:startOverride w:val="1"/>
+    </w:lvlOverride>
+    <w:lvlOverride w:ilvl="1">
+      <w:startOverride w:val="1"/>
+    </w:lvlOverride>
+    <w:lvlOverride w:ilvl="2">
+      <w:startOverride w:val="1"/>
+    </w:lvlOverride>
+    <w:lvlOverride w:ilvl="3">
+      <w:startOverride w:val="1"/>
+    </w:lvlOverride>
+    <w:lvlOverride w:ilvl="4">
+      <w:startOverride w:val="1"/>
+    </w:lvlOverride>
+    <w:lvlOverride w:ilvl="5">
+      <w:startOverride w:val="1"/>
+    </w:lvlOverride>
+    <w:lvlOverride w:ilvl="6">
+      <w:startOverride w:val="1"/>
+    </w:lvlOverride>
+  </w:num>
+  <w:num w:numId="1005">
     <w:abstractNumId w:val="991"/>
+  </w:num>
+  <w:num w:numId="1006">
+    <w:abstractNumId w:val="99432"/>
+    <w:lvlOverride w:ilvl="0">
+      <w:startOverride w:val="2"/>
+    </w:lvlOverride>
+    <w:lvlOverride w:ilvl="1">
+      <w:startOverride w:val="2"/>
+    </w:lvlOverride>
+    <w:lvlOverride w:ilvl="2">
+      <w:startOverride w:val="2"/>
+    </w:lvlOverride>
+    <w:lvlOverride w:ilvl="3">
+      <w:startOverride w:val="2"/>
+    </w:lvlOverride>
+    <w:lvlOverride w:ilvl="4">
+      <w:startOverride w:val="2"/>
+    </w:lvlOverride>
+    <w:lvlOverride w:ilvl="5">
+      <w:startOverride w:val="2"/>
+    </w:lvlOverride>
+    <w:lvlOverride w:ilvl="6">
+      <w:startOverride w:val="2"/>
+    </w:lvlOverride>
   </w:num>
 </w:numbering>
 </file>

</xml_diff>